<commit_message>
Add links for TI components to PowertrainForEVlinks
</commit_message>
<xml_diff>
--- a/PowertrainForEVlinks.docx
+++ b/PowertrainForEVlinks.docx
@@ -244,10 +244,107 @@
         </w:r>
       </w:hyperlink>
     </w:p>
+    <w:p/>
+    <w:p>
+      <w:r>
+        <w:t>TI components and examples</w:t>
+      </w:r>
+    </w:p>
+    <w:p>
+      <w:hyperlink r:id="rId18" w:history="1">
+        <w:r>
+          <w:rPr>
+            <w:rStyle w:val="Hyperlink"/>
+          </w:rPr>
+          <w:t>http://www.ti.com/applications/industrial/motor-drives/overview.html</w:t>
+        </w:r>
+      </w:hyperlink>
+    </w:p>
+    <w:p>
+      <w:r>
+        <w:t>800VA Pure Sine Wave Inverter</w:t>
+      </w:r>
+    </w:p>
+    <w:p>
+      <w:hyperlink r:id="rId19" w:history="1">
+        <w:r>
+          <w:rPr>
+            <w:rStyle w:val="Hyperlink"/>
+          </w:rPr>
+          <w:t>http://www.ti.com/lit/an/slaa602a/slaa602a.pdf</w:t>
+        </w:r>
+      </w:hyperlink>
+    </w:p>
     <w:p>
       <w:bookmarkStart w:id="0" w:name="_GoBack"/>
       <w:bookmarkEnd w:id="0"/>
     </w:p>
+    <w:p>
+      <w:hyperlink r:id="rId20" w:history="1">
+        <w:r>
+          <w:rPr>
+            <w:rStyle w:val="Hyperlink"/>
+          </w:rPr>
+          <w:t>www.ti.com/noanforprocessors</w:t>
+        </w:r>
+      </w:hyperlink>
+    </w:p>
+    <w:p>
+      <w:pPr>
+        <w:rPr>
+          <w:color w:val="5A5A5A"/>
+        </w:rPr>
+      </w:pPr>
+      <w:hyperlink r:id="rId21" w:history="1">
+        <w:r>
+          <w:rPr>
+            <w:rStyle w:val="Hyperlink"/>
+          </w:rPr>
+          <w:t>https://www.mouser.com/new/texas-instruments/national-simple-switcher-ti-processors/</w:t>
+        </w:r>
+      </w:hyperlink>
+    </w:p>
+    <w:p>
+      <w:r>
+        <w:t>MSP430F676x1 Polyphase Metering SoCs</w:t>
+      </w:r>
+    </w:p>
+    <w:p>
+      <w:hyperlink r:id="rId22" w:history="1">
+        <w:r>
+          <w:rPr>
+            <w:rStyle w:val="Hyperlink"/>
+          </w:rPr>
+          <w:t>http://www.ti.com/lit/ds/symlink/msp430f67641.pdf</w:t>
+        </w:r>
+      </w:hyperlink>
+    </w:p>
+    <w:p>
+      <w:proofErr w:type="spellStart"/>
+      <w:r>
+        <w:t>PowerPSoC</w:t>
+      </w:r>
+      <w:proofErr w:type="spellEnd"/>
+      <w:r>
+        <w:t xml:space="preserve"> Intelligent LED Driver</w:t>
+      </w:r>
+    </w:p>
+    <w:p>
+      <w:pPr>
+        <w:rPr>
+          <w:color w:val="5A5A5A"/>
+        </w:rPr>
+      </w:pPr>
+      <w:hyperlink r:id="rId23" w:history="1">
+        <w:r>
+          <w:rPr>
+            <w:rStyle w:val="Hyperlink"/>
+          </w:rPr>
+          <w:t>https://www.mouser.com/datasheet/2/100/CY8CLED0xD01_CY8CLED0xD02_CY8CLED0xG01_001-46319_0-469898.pdf</w:t>
+        </w:r>
+      </w:hyperlink>
+    </w:p>
+    <w:p/>
     <w:sectPr>
       <w:pgSz w:w="12240" w:h="15840"/>
       <w:pgMar w:top="1440" w:right="1440" w:bottom="1440" w:left="1440" w:header="720" w:footer="720" w:gutter="0"/>
@@ -325,7 +422,7 @@
       </w:pPr>
     </w:pPrDefault>
   </w:docDefaults>
-  <w:latentStyles w:defLockedState="0" w:defUIPriority="99" w:defSemiHidden="0" w:defUnhideWhenUsed="0" w:defQFormat="0" w:count="376">
+  <w:latentStyles w:defLockedState="0" w:defUIPriority="99" w:defSemiHidden="0" w:defUnhideWhenUsed="0" w:defQFormat="0" w:count="377">
     <w:lsdException w:name="Normal" w:uiPriority="0" w:qFormat="1"/>
     <w:lsdException w:name="heading 1" w:uiPriority="9" w:qFormat="1"/>
     <w:lsdException w:name="heading 2" w:semiHidden="1" w:uiPriority="9" w:unhideWhenUsed="1" w:qFormat="1"/>
@@ -431,7 +528,6 @@
     <w:lsdException w:name="HTML Sample" w:semiHidden="1" w:unhideWhenUsed="1"/>
     <w:lsdException w:name="HTML Typewriter" w:semiHidden="1" w:unhideWhenUsed="1"/>
     <w:lsdException w:name="HTML Variable" w:semiHidden="1" w:unhideWhenUsed="1"/>
-    <w:lsdException w:name="Normal Table" w:semiHidden="1" w:unhideWhenUsed="1"/>
     <w:lsdException w:name="annotation subject" w:semiHidden="1" w:unhideWhenUsed="1"/>
     <w:lsdException w:name="No List" w:semiHidden="1" w:unhideWhenUsed="1"/>
     <w:lsdException w:name="Outline List 1" w:semiHidden="1" w:unhideWhenUsed="1"/>
@@ -478,10 +574,8 @@
     <w:lsdException w:name="Table Subtle 2" w:semiHidden="1" w:unhideWhenUsed="1"/>
     <w:lsdException w:name="Table Web 1" w:semiHidden="1" w:unhideWhenUsed="1"/>
     <w:lsdException w:name="Table Web 2" w:semiHidden="1" w:unhideWhenUsed="1"/>
-    <w:lsdException w:name="Table Web 3" w:semiHidden="1" w:unhideWhenUsed="1"/>
     <w:lsdException w:name="Balloon Text" w:semiHidden="1" w:unhideWhenUsed="1"/>
     <w:lsdException w:name="Table Grid" w:uiPriority="39"/>
-    <w:lsdException w:name="Table Theme" w:semiHidden="1" w:unhideWhenUsed="1"/>
     <w:lsdException w:name="Placeholder Text" w:semiHidden="1"/>
     <w:lsdException w:name="No Spacing" w:uiPriority="1" w:qFormat="1"/>
     <w:lsdException w:name="Light Shading" w:uiPriority="60"/>
@@ -702,6 +796,7 @@
     <w:lsdException w:name="Hashtag" w:semiHidden="1" w:unhideWhenUsed="1"/>
     <w:lsdException w:name="Unresolved Mention" w:semiHidden="1" w:unhideWhenUsed="1"/>
     <w:lsdException w:name="Smart Link" w:semiHidden="1" w:unhideWhenUsed="1"/>
+    <w:lsdException w:name="Smart Link Error" w:semiHidden="1" w:unhideWhenUsed="1"/>
   </w:latentStyles>
   <w:style w:type="paragraph" w:default="1" w:styleId="Normal">
     <w:name w:val="Normal"/>

</xml_diff>